<commit_message>
Topic proposal draft 2
</commit_message>
<xml_diff>
--- a/Thesis Topic Proposal.docx
+++ b/Thesis Topic Proposal.docx
@@ -67,14 +67,21 @@
           <w:rFonts w:ascii="Arial" w:hAnsi="Arial" w:cs="Arial"/>
           <w:lang w:val="en-US"/>
         </w:rPr>
-        <w:t xml:space="preserve"> In order to tackle this problem, f</w:t>
-      </w:r>
-      <w:r>
-        <w:rPr>
-          <w:rFonts w:ascii="Arial" w:hAnsi="Arial" w:cs="Arial"/>
-          <w:lang w:val="en-US"/>
-        </w:rPr>
-        <w:t xml:space="preserve">or the graduation thesis of my bachelor’s degree in Information and Communication Technology, I have chosen the topic of </w:t>
+        <w:t xml:space="preserve"> In order to tackle this problem, </w:t>
+      </w:r>
+      <w:r>
+        <w:rPr>
+          <w:rFonts w:ascii="Arial" w:hAnsi="Arial" w:cs="Arial"/>
+          <w:lang w:val="en-US"/>
+        </w:rPr>
+        <w:t>we would like to propose</w:t>
+      </w:r>
+      <w:r>
+        <w:rPr>
+          <w:rFonts w:ascii="Arial" w:hAnsi="Arial" w:cs="Arial"/>
+          <w:lang w:val="en-US"/>
+        </w:rPr>
+        <w:t xml:space="preserve"> topic of </w:t>
       </w:r>
       <w:r>
         <w:rPr>
@@ -108,14 +115,21 @@
           <w:rFonts w:ascii="Arial" w:hAnsi="Arial" w:cs="Arial"/>
           <w:lang w:val="en-US"/>
         </w:rPr>
-        <w:t>For this topic, I have chosen</w:t>
-      </w:r>
-      <w:r>
-        <w:rPr>
-          <w:rFonts w:ascii="Arial" w:hAnsi="Arial" w:cs="Arial"/>
-          <w:lang w:val="en-US"/>
-        </w:rPr>
-        <w:t xml:space="preserve"> a dataset of </w:t>
+        <w:t xml:space="preserve">For this topic, </w:t>
+      </w:r>
+      <w:r>
+        <w:rPr>
+          <w:rFonts w:ascii="Arial" w:hAnsi="Arial" w:cs="Arial"/>
+          <w:lang w:val="en-US"/>
+        </w:rPr>
+        <w:t xml:space="preserve">a </w:t>
+      </w:r>
+      <w:r>
+        <w:rPr>
+          <w:rFonts w:ascii="Arial" w:hAnsi="Arial" w:cs="Arial"/>
+          <w:lang w:val="en-US"/>
+        </w:rPr>
+        <w:t xml:space="preserve">dataset of </w:t>
       </w:r>
       <w:r>
         <w:rPr>
@@ -124,7 +138,7 @@
           <w:szCs w:val="21"/>
           <w:shd w:val="clear" w:color="auto" w:fill="FFFFFF"/>
         </w:rPr>
-        <w:t xml:space="preserve">transactions made by credit cards in September 2013 by </w:t>
+        <w:t>transactions made by credit cards in September 2013 by European cardholders published on Kaggle</w:t>
       </w:r>
       <w:r>
         <w:rPr>
@@ -133,7 +147,7 @@
           <w:szCs w:val="21"/>
           <w:shd w:val="clear" w:color="auto" w:fill="FFFFFF"/>
         </w:rPr>
-        <w:t>European</w:t>
+        <w:t>, which is highly imbalanced</w:t>
       </w:r>
       <w:r>
         <w:rPr>
@@ -142,7 +156,7 @@
           <w:szCs w:val="21"/>
           <w:shd w:val="clear" w:color="auto" w:fill="FFFFFF"/>
         </w:rPr>
-        <w:t xml:space="preserve"> cardholders</w:t>
+        <w:t>, has been chosen to be experimented on</w:t>
       </w:r>
       <w:r>
         <w:rPr>
@@ -151,7 +165,7 @@
           <w:szCs w:val="21"/>
           <w:shd w:val="clear" w:color="auto" w:fill="FFFFFF"/>
         </w:rPr>
-        <w:t xml:space="preserve"> published on Kaggle</w:t>
+        <w:t xml:space="preserve">. There </w:t>
       </w:r>
       <w:r>
         <w:rPr>
@@ -160,7 +174,7 @@
           <w:szCs w:val="21"/>
           <w:shd w:val="clear" w:color="auto" w:fill="FFFFFF"/>
         </w:rPr>
-        <w:t xml:space="preserve">, which is highly imbalanced. There </w:t>
+        <w:t>are</w:t>
       </w:r>
       <w:r>
         <w:rPr>
@@ -169,7 +183,7 @@
           <w:szCs w:val="21"/>
           <w:shd w:val="clear" w:color="auto" w:fill="FFFFFF"/>
         </w:rPr>
-        <w:t>are</w:t>
+        <w:t xml:space="preserve"> only 492 out of 284807 transactions are labelled as fraudulence</w:t>
       </w:r>
       <w:r>
         <w:rPr>
@@ -178,15 +192,6 @@
           <w:szCs w:val="21"/>
           <w:shd w:val="clear" w:color="auto" w:fill="FFFFFF"/>
         </w:rPr>
-        <w:t xml:space="preserve"> only 492 out of 284807 transactions are labelled as fraudulence</w:t>
-      </w:r>
-      <w:r>
-        <w:rPr>
-          <w:rFonts w:ascii="Arial" w:hAnsi="Arial" w:cs="Arial"/>
-          <w:sz w:val="21"/>
-          <w:szCs w:val="21"/>
-          <w:shd w:val="clear" w:color="auto" w:fill="FFFFFF"/>
-        </w:rPr>
         <w:t>.</w:t>
       </w:r>
       <w:r>
@@ -203,7 +208,37 @@
           <w:rFonts w:ascii="Arial" w:hAnsi="Arial" w:cs="Arial"/>
           <w:lang w:val="en-US"/>
         </w:rPr>
-        <w:t>More specifically, I would like to look into how to process and deal with imbalance data</w:t>
+        <w:t xml:space="preserve">More specifically, </w:t>
+      </w:r>
+      <w:r>
+        <w:rPr>
+          <w:rFonts w:ascii="Arial" w:hAnsi="Arial" w:cs="Arial"/>
+          <w:lang w:val="en-US"/>
+        </w:rPr>
+        <w:t>we</w:t>
+      </w:r>
+      <w:r>
+        <w:rPr>
+          <w:rFonts w:ascii="Arial" w:hAnsi="Arial" w:cs="Arial"/>
+          <w:lang w:val="en-US"/>
+        </w:rPr>
+        <w:t xml:space="preserve"> would like to </w:t>
+      </w:r>
+      <w:proofErr w:type="gramStart"/>
+      <w:r>
+        <w:rPr>
+          <w:rFonts w:ascii="Arial" w:hAnsi="Arial" w:cs="Arial"/>
+          <w:lang w:val="en-US"/>
+        </w:rPr>
+        <w:t>look into</w:t>
+      </w:r>
+      <w:proofErr w:type="gramEnd"/>
+      <w:r>
+        <w:rPr>
+          <w:rFonts w:ascii="Arial" w:hAnsi="Arial" w:cs="Arial"/>
+          <w:lang w:val="en-US"/>
+        </w:rPr>
+        <w:t xml:space="preserve"> how to process and deal with imbalance data</w:t>
       </w:r>
       <w:r>
         <w:rPr>
@@ -247,21 +282,35 @@
           <w:rFonts w:ascii="Arial" w:hAnsi="Arial" w:cs="Arial"/>
           <w:lang w:val="en-US"/>
         </w:rPr>
-        <w:t>hybrid sampling. In additional,</w:t>
-      </w:r>
-      <w:r>
-        <w:rPr>
-          <w:rFonts w:ascii="Arial" w:hAnsi="Arial" w:cs="Arial"/>
-          <w:lang w:val="en-US"/>
-        </w:rPr>
-        <w:t xml:space="preserve"> I would also use</w:t>
-      </w:r>
-      <w:r>
-        <w:rPr>
-          <w:rFonts w:ascii="Arial" w:hAnsi="Arial" w:cs="Arial"/>
-          <w:lang w:val="en-US"/>
-        </w:rPr>
-        <w:t xml:space="preserve"> different predictive models such as</w:t>
+        <w:t xml:space="preserve">hybrid sampling. </w:t>
+      </w:r>
+      <w:r>
+        <w:rPr>
+          <w:rFonts w:ascii="Arial" w:hAnsi="Arial" w:cs="Arial"/>
+          <w:lang w:val="en-US"/>
+        </w:rPr>
+        <w:t>Furthermore</w:t>
+      </w:r>
+      <w:r>
+        <w:rPr>
+          <w:rFonts w:ascii="Arial" w:hAnsi="Arial" w:cs="Arial"/>
+          <w:lang w:val="en-US"/>
+        </w:rPr>
+        <w:t>,</w:t>
+      </w:r>
+      <w:r>
+        <w:rPr>
+          <w:rFonts w:ascii="Arial" w:hAnsi="Arial" w:cs="Arial"/>
+          <w:lang w:val="en-US"/>
+        </w:rPr>
+        <w:t xml:space="preserve"> </w:t>
+      </w:r>
+      <w:r>
+        <w:rPr>
+          <w:rFonts w:ascii="Arial" w:hAnsi="Arial" w:cs="Arial"/>
+          <w:lang w:val="en-US"/>
+        </w:rPr>
+        <w:t>different predictive models such as</w:t>
       </w:r>
       <w:r>
         <w:rPr>
@@ -282,14 +331,49 @@
           <w:rFonts w:ascii="Arial" w:hAnsi="Arial" w:cs="Arial"/>
           <w:lang w:val="en-US"/>
         </w:rPr>
-        <w:t xml:space="preserve"> along with these processing techniques and compared the results between them. I would be using recall, precision, f1-score, ROC curve and precision-recall curve</w:t>
-      </w:r>
-      <w:r>
-        <w:rPr>
-          <w:rFonts w:ascii="Arial" w:hAnsi="Arial" w:cs="Arial"/>
-          <w:lang w:val="en-US"/>
-        </w:rPr>
-        <w:t xml:space="preserve"> to evaluate each combination of the processing technique and predictive model.</w:t>
+        <w:t xml:space="preserve"> along with these processing techniques</w:t>
+      </w:r>
+      <w:r>
+        <w:rPr>
+          <w:rFonts w:ascii="Arial" w:hAnsi="Arial" w:cs="Arial"/>
+          <w:lang w:val="en-US"/>
+        </w:rPr>
+        <w:t xml:space="preserve"> would be used to fit the dataset and produce prediction whether a transaction is genuine or fraudulent</w:t>
+      </w:r>
+      <w:r>
+        <w:rPr>
+          <w:rFonts w:ascii="Arial" w:hAnsi="Arial" w:cs="Arial"/>
+          <w:lang w:val="en-US"/>
+        </w:rPr>
+        <w:t xml:space="preserve">. </w:t>
+      </w:r>
+      <w:r>
+        <w:rPr>
+          <w:rFonts w:ascii="Arial" w:hAnsi="Arial" w:cs="Arial"/>
+          <w:lang w:val="en-US"/>
+        </w:rPr>
+        <w:t xml:space="preserve">Combinations of predictive models and sampling techniques would be evaluated using a variety of evaluation metrics such as: precision, recall, f1 score, precision-recall (PR) curve and </w:t>
+      </w:r>
+      <w:r>
+        <w:rPr>
+          <w:rFonts w:ascii="Arial" w:hAnsi="Arial" w:cs="Arial"/>
+          <w:lang w:val="en-US"/>
+        </w:rPr>
+        <w:t>receiver operating</w:t>
+      </w:r>
+      <w:r>
+        <w:rPr>
+          <w:rFonts w:ascii="Arial" w:hAnsi="Arial" w:cs="Arial"/>
+          <w:lang w:val="en-US"/>
+        </w:rPr>
+        <w:t xml:space="preserve"> characteristics (ROC) curve. The main objective of this research is</w:t>
+      </w:r>
+      <w:r>
+        <w:rPr>
+          <w:rFonts w:ascii="Arial" w:hAnsi="Arial" w:cs="Arial"/>
+          <w:lang w:val="en-US"/>
+        </w:rPr>
+        <w:t xml:space="preserve"> to</w:t>
       </w:r>
       <w:r>
         <w:rPr>
@@ -297,6 +381,64 @@
           <w:lang w:val="en-US"/>
         </w:rPr>
         <w:t xml:space="preserve"> </w:t>
+      </w:r>
+      <w:proofErr w:type="gramStart"/>
+      <w:r>
+        <w:rPr>
+          <w:rFonts w:ascii="Arial" w:hAnsi="Arial" w:cs="Arial"/>
+          <w:lang w:val="en-US"/>
+        </w:rPr>
+        <w:t>look into</w:t>
+      </w:r>
+      <w:proofErr w:type="gramEnd"/>
+      <w:r>
+        <w:rPr>
+          <w:rFonts w:ascii="Arial" w:hAnsi="Arial" w:cs="Arial"/>
+          <w:lang w:val="en-US"/>
+        </w:rPr>
+        <w:t xml:space="preserve"> multiple approach</w:t>
+      </w:r>
+      <w:r>
+        <w:rPr>
+          <w:rFonts w:ascii="Arial" w:hAnsi="Arial" w:cs="Arial"/>
+          <w:lang w:val="en-US"/>
+        </w:rPr>
+        <w:t>es</w:t>
+      </w:r>
+      <w:r>
+        <w:rPr>
+          <w:rFonts w:ascii="Arial" w:hAnsi="Arial" w:cs="Arial"/>
+          <w:lang w:val="en-US"/>
+        </w:rPr>
+        <w:t xml:space="preserve"> in order to</w:t>
+      </w:r>
+      <w:r>
+        <w:rPr>
+          <w:rFonts w:ascii="Arial" w:hAnsi="Arial" w:cs="Arial"/>
+          <w:lang w:val="en-US"/>
+        </w:rPr>
+        <w:t xml:space="preserve"> solve imb</w:t>
+      </w:r>
+      <w:r>
+        <w:rPr>
+          <w:rFonts w:ascii="Arial" w:hAnsi="Arial" w:cs="Arial"/>
+          <w:lang w:val="en-US"/>
+        </w:rPr>
+        <w:t>alance datasets and to figure out the best technique and model for the</w:t>
+      </w:r>
+      <w:r>
+        <w:rPr>
+          <w:rFonts w:ascii="Arial" w:hAnsi="Arial" w:cs="Arial"/>
+          <w:lang w:val="en-US"/>
+        </w:rPr>
+        <w:t xml:space="preserve"> specific</w:t>
+      </w:r>
+      <w:r>
+        <w:rPr>
+          <w:rFonts w:ascii="Arial" w:hAnsi="Arial" w:cs="Arial"/>
+          <w:lang w:val="en-US"/>
+        </w:rPr>
+        <w:t xml:space="preserve"> problem of credit card fraud.</w:t>
       </w:r>
     </w:p>
     <w:sectPr>
@@ -804,6 +946,21 @@
       <w:szCs w:val="26"/>
     </w:rPr>
   </w:style>
+  <w:style w:type="character" w:customStyle="1" w:styleId="fontstyle01">
+    <w:name w:val="fontstyle01"/>
+    <w:basedOn w:val="DefaultParagraphFont"/>
+    <w:rsid w:val="00340968"/>
+    <w:rPr>
+      <w:rFonts w:ascii="CMR10" w:hAnsi="CMR10" w:hint="default"/>
+      <w:b w:val="0"/>
+      <w:bCs w:val="0"/>
+      <w:i w:val="0"/>
+      <w:iCs w:val="0"/>
+      <w:color w:val="000000"/>
+      <w:sz w:val="22"/>
+      <w:szCs w:val="22"/>
+    </w:rPr>
+  </w:style>
 </w:styles>
 </file>
 

</xml_diff>